<commit_message>
Actulizacion diagrama en el entregable
</commit_message>
<xml_diff>
--- a/Entregable 2 - Base .docx
+++ b/Entregable 2 - Base .docx
@@ -362,7 +362,6 @@
         </w:rPr>
         <w:t xml:space="preserve"> </w:t>
       </w:r>
-      <w:proofErr w:type="spellStart"/>
       <w:r>
         <w:rPr>
           <w:rFonts w:ascii="Arial" w:eastAsia="Times New Roman" w:hAnsi="Arial" w:cs="Arial"/>
@@ -371,7 +370,6 @@
         </w:rPr>
         <w:t>Bidscol</w:t>
       </w:r>
-      <w:proofErr w:type="spellEnd"/>
     </w:p>
     <w:p>
       <w:pPr>
@@ -430,9 +428,8 @@
           <w:color w:val="808080" w:themeColor="background1" w:themeShade="80"/>
           <w:lang w:val="es-ES" w:eastAsia="zh-CN"/>
         </w:rPr>
-        <w:t xml:space="preserve">El proyecto consiste en una plataforma web de subastas que consiste en que los usuarios puedan subastar y/o comprar artículos. Los vendedores podrán publicar un artículo con una puja mínima y una fecha de finalización, donde cualquier usuario podrá realizar la puja en un intervalo de tiempo. El usuario con la puja más alta será quien acabará ganando la subasta. Se expondrán servicios vía API </w:t>
+        <w:t xml:space="preserve">El proyecto consiste en una plataforma web de subastas que consiste en que los usuarios puedan subastar y/o comprar artículos. Los vendedores podrán publicar un artículo con una puja mínima y una fecha de finalización, donde cualquier usuario podrá realizar la puja en un intervalo de tiempo. El usuario con la puja más alta será quien acabará ganando la subasta. Se expondrán servicios vía API Rest para la plataforma </w:t>
       </w:r>
-      <w:proofErr w:type="spellStart"/>
       <w:r>
         <w:rPr>
           <w:rFonts w:ascii="Arial" w:hAnsi="Arial" w:cs="Arial"/>
@@ -440,29 +437,8 @@
           <w:color w:val="808080" w:themeColor="background1" w:themeShade="80"/>
           <w:lang w:val="es-ES" w:eastAsia="zh-CN"/>
         </w:rPr>
-        <w:t>Rest</w:t>
-      </w:r>
-      <w:proofErr w:type="spellEnd"/>
-      <w:r>
-        <w:rPr>
-          <w:rFonts w:ascii="Arial" w:hAnsi="Arial" w:cs="Arial"/>
-          <w:bCs/>
-          <w:color w:val="808080" w:themeColor="background1" w:themeShade="80"/>
-          <w:lang w:val="es-ES" w:eastAsia="zh-CN"/>
-        </w:rPr>
-        <w:t xml:space="preserve"> para la plataforma </w:t>
-      </w:r>
-      <w:proofErr w:type="spellStart"/>
-      <w:r>
-        <w:rPr>
-          <w:rFonts w:ascii="Arial" w:hAnsi="Arial" w:cs="Arial"/>
-          <w:bCs/>
-          <w:color w:val="808080" w:themeColor="background1" w:themeShade="80"/>
-          <w:lang w:val="es-ES" w:eastAsia="zh-CN"/>
-        </w:rPr>
         <w:t>goggles</w:t>
       </w:r>
-      <w:proofErr w:type="spellEnd"/>
       <w:r>
         <w:rPr>
           <w:rFonts w:ascii="Arial" w:hAnsi="Arial" w:cs="Arial"/>
@@ -610,7 +586,6 @@
         <w:rPr>
           <w:rFonts w:ascii="Arial" w:eastAsia="Times New Roman" w:hAnsi="Arial" w:cs="Arial"/>
           <w:bCs/>
-          <w:noProof/>
           <w:lang w:val="es-ES" w:eastAsia="zh-CN"/>
         </w:rPr>
       </w:pPr>
@@ -621,31 +596,12 @@
           <w:noProof/>
           <w:lang w:val="es-ES" w:eastAsia="zh-CN"/>
         </w:rPr>
-        <w:t>Falta mostrar servicios API consumidos y la inversion de dependencias</w:t>
-      </w:r>
-    </w:p>
-    <w:p>
-      <w:pPr>
-        <w:jc w:val="both"/>
-        <w:rPr>
-          <w:rFonts w:ascii="Arial" w:eastAsia="Times New Roman" w:hAnsi="Arial" w:cs="Arial"/>
-          <w:bCs/>
-          <w:lang w:val="es-ES" w:eastAsia="zh-CN"/>
-        </w:rPr>
-      </w:pPr>
-      <w:r>
-        <w:rPr>
-          <w:rFonts w:ascii="Arial" w:eastAsia="Times New Roman" w:hAnsi="Arial" w:cs="Arial"/>
-          <w:bCs/>
-          <w:noProof/>
-          <w:lang w:val="es-ES" w:eastAsia="zh-CN"/>
-        </w:rPr>
         <w:lastRenderedPageBreak/>
         <w:drawing>
-          <wp:inline distT="0" distB="0" distL="0" distR="0" wp14:anchorId="39CC1276" wp14:editId="4F2238F1">
-            <wp:extent cx="5612130" cy="3981450"/>
-            <wp:effectExtent l="0" t="0" r="7620" b="0"/>
-            <wp:docPr id="3" name="Imagen 3" descr="Captura de pantalla de un videojuego&#10;&#10;Descripción generada automáticamente"/>
+          <wp:inline distT="0" distB="0" distL="0" distR="0" wp14:anchorId="39CC1276" wp14:editId="48E8FA1A">
+            <wp:extent cx="5612130" cy="2867933"/>
+            <wp:effectExtent l="0" t="0" r="7620" b="8890"/>
+            <wp:docPr id="3" name="Imagen 3"/>
             <wp:cNvGraphicFramePr>
               <a:graphicFrameLocks xmlns:a="http://schemas.openxmlformats.org/drawingml/2006/main" noChangeAspect="1"/>
             </wp:cNvGraphicFramePr>
@@ -665,7 +621,7 @@
                   <pic:spPr>
                     <a:xfrm>
                       <a:off x="0" y="0"/>
-                      <a:ext cx="5612130" cy="3981450"/>
+                      <a:ext cx="5612130" cy="2867933"/>
                     </a:xfrm>
                     <a:prstGeom prst="rect">
                       <a:avLst/>
@@ -728,7 +684,6 @@
           <w:lang w:val="es-ES" w:eastAsia="en-US"/>
         </w:rPr>
       </w:pPr>
-      <w:proofErr w:type="gramStart"/>
       <w:r>
         <w:rPr>
           <w:rStyle w:val="Tablanormal41"/>
@@ -737,40 +692,7 @@
           <w:color w:val="17365D" w:themeColor="text2" w:themeShade="BF"/>
           <w:lang w:val="es-ES" w:eastAsia="en-US"/>
         </w:rPr>
-        <w:t>Link</w:t>
-      </w:r>
-      <w:proofErr w:type="gramEnd"/>
-      <w:r>
-        <w:rPr>
-          <w:rStyle w:val="Tablanormal41"/>
-          <w:bCs w:val="0"/>
-          <w:i w:val="0"/>
-          <w:color w:val="17365D" w:themeColor="text2" w:themeShade="BF"/>
-          <w:lang w:val="es-ES" w:eastAsia="en-US"/>
-        </w:rPr>
-        <w:t xml:space="preserve"> de la </w:t>
-      </w:r>
-      <w:proofErr w:type="spellStart"/>
-      <w:r>
-        <w:rPr>
-          <w:rStyle w:val="Tablanormal41"/>
-          <w:bCs w:val="0"/>
-          <w:i w:val="0"/>
-          <w:color w:val="17365D" w:themeColor="text2" w:themeShade="BF"/>
-          <w:lang w:val="es-ES" w:eastAsia="en-US"/>
-        </w:rPr>
-        <w:t>pagina</w:t>
-      </w:r>
-      <w:proofErr w:type="spellEnd"/>
-      <w:r>
-        <w:rPr>
-          <w:rStyle w:val="Tablanormal41"/>
-          <w:bCs w:val="0"/>
-          <w:i w:val="0"/>
-          <w:color w:val="17365D" w:themeColor="text2" w:themeShade="BF"/>
-          <w:lang w:val="es-ES" w:eastAsia="en-US"/>
-        </w:rPr>
-        <w:t>:</w:t>
+        <w:t>Link de la pagina:</w:t>
       </w:r>
     </w:p>
     <w:p>
@@ -801,21 +723,7 @@
             <w:rStyle w:val="Hipervnculo"/>
             <w:lang w:val="es-ES" w:eastAsia="en-US"/>
           </w:rPr>
-          <w:t>www.bid</w:t>
-        </w:r>
-        <w:r>
-          <w:rPr>
-            <w:rStyle w:val="Hipervnculo"/>
-            <w:lang w:val="es-ES" w:eastAsia="en-US"/>
-          </w:rPr>
-          <w:t>s</w:t>
-        </w:r>
-        <w:r>
-          <w:rPr>
-            <w:rStyle w:val="Hipervnculo"/>
-            <w:lang w:val="es-ES" w:eastAsia="en-US"/>
-          </w:rPr>
-          <w:t>col.tk</w:t>
+          <w:t>www.bidscol.tk</w:t>
         </w:r>
       </w:hyperlink>
     </w:p>
@@ -841,7 +749,6 @@
           <w:lang w:val="es-ES" w:eastAsia="en-US"/>
         </w:rPr>
       </w:pPr>
-      <w:proofErr w:type="gramStart"/>
       <w:r>
         <w:rPr>
           <w:rStyle w:val="Tablanormal41"/>
@@ -850,50 +757,7 @@
           <w:color w:val="17365D" w:themeColor="text2" w:themeShade="BF"/>
           <w:lang w:val="es-ES" w:eastAsia="en-US"/>
         </w:rPr>
-        <w:t>Link</w:t>
-      </w:r>
-      <w:proofErr w:type="gramEnd"/>
-      <w:r>
-        <w:rPr>
-          <w:rStyle w:val="Tablanormal41"/>
-          <w:bCs w:val="0"/>
-          <w:i w:val="0"/>
-          <w:color w:val="17365D" w:themeColor="text2" w:themeShade="BF"/>
-          <w:lang w:val="es-ES" w:eastAsia="en-US"/>
-        </w:rPr>
-        <w:t xml:space="preserve"> d</w:t>
-      </w:r>
-      <w:r>
-        <w:rPr>
-          <w:rStyle w:val="Tablanormal41"/>
-          <w:bCs w:val="0"/>
-          <w:i w:val="0"/>
-          <w:color w:val="17365D" w:themeColor="text2" w:themeShade="BF"/>
-          <w:lang w:val="es-ES" w:eastAsia="en-US"/>
-        </w:rPr>
-        <w:t xml:space="preserve">el repositorio </w:t>
-      </w:r>
-      <w:proofErr w:type="spellStart"/>
-      <w:r>
-        <w:rPr>
-          <w:rStyle w:val="Tablanormal41"/>
-          <w:bCs w:val="0"/>
-          <w:i w:val="0"/>
-          <w:color w:val="17365D" w:themeColor="text2" w:themeShade="BF"/>
-          <w:lang w:val="es-ES" w:eastAsia="en-US"/>
-        </w:rPr>
-        <w:t>Github</w:t>
-      </w:r>
-      <w:proofErr w:type="spellEnd"/>
-      <w:r>
-        <w:rPr>
-          <w:rStyle w:val="Tablanormal41"/>
-          <w:bCs w:val="0"/>
-          <w:i w:val="0"/>
-          <w:color w:val="17365D" w:themeColor="text2" w:themeShade="BF"/>
-          <w:lang w:val="es-ES" w:eastAsia="en-US"/>
-        </w:rPr>
-        <w:t>:</w:t>
+        <w:t>Link del repositorio Github:</w:t>
       </w:r>
     </w:p>
     <w:p>
@@ -4916,18 +4780,18 @@
 </file>
 
 <file path=customXml/item1.xml><?xml version="1.0" encoding="utf-8"?>
+<p:properties xmlns:p="http://schemas.microsoft.com/office/2006/metadata/properties" xmlns:xsi="http://www.w3.org/2001/XMLSchema-instance" xmlns:pc="http://schemas.microsoft.com/office/infopath/2007/PartnerControls">
+  <documentManagement/>
+</p:properties>
+</file>
+
+<file path=customXml/item2.xml><?xml version="1.0" encoding="utf-8"?>
 <?mso-contentType ?>
 <FormTemplates xmlns="http://schemas.microsoft.com/sharepoint/v3/contenttype/forms">
   <Display>DocumentLibraryForm</Display>
   <Edit>DocumentLibraryForm</Edit>
   <New>DocumentLibraryForm</New>
 </FormTemplates>
-</file>
-
-<file path=customXml/item2.xml><?xml version="1.0" encoding="utf-8"?>
-<p:properties xmlns:p="http://schemas.microsoft.com/office/2006/metadata/properties" xmlns:xsi="http://www.w3.org/2001/XMLSchema-instance" xmlns:pc="http://schemas.microsoft.com/office/infopath/2007/PartnerControls">
-  <documentManagement/>
-</p:properties>
 </file>
 
 <file path=customXml/item3.xml><?xml version="1.0" encoding="utf-8"?>
@@ -5067,18 +4931,18 @@
 </file>
 
 <file path=customXml/itemProps1.xml><?xml version="1.0" encoding="utf-8"?>
-<ds:datastoreItem xmlns:ds="http://schemas.openxmlformats.org/officeDocument/2006/customXml" ds:itemID="{1960F61C-AEDC-41C4-9EA3-DEE2A7A40BD9}">
+<ds:datastoreItem xmlns:ds="http://schemas.openxmlformats.org/officeDocument/2006/customXml" ds:itemID="{995D071B-E755-46B1-A50D-C295E69B8F9D}">
   <ds:schemaRefs>
-    <ds:schemaRef ds:uri="http://schemas.microsoft.com/sharepoint/v3/contenttype/forms"/>
+    <ds:schemaRef ds:uri="http://schemas.microsoft.com/office/2006/metadata/properties"/>
+    <ds:schemaRef ds:uri="http://schemas.microsoft.com/office/infopath/2007/PartnerControls"/>
   </ds:schemaRefs>
 </ds:datastoreItem>
 </file>
 
 <file path=customXml/itemProps2.xml><?xml version="1.0" encoding="utf-8"?>
-<ds:datastoreItem xmlns:ds="http://schemas.openxmlformats.org/officeDocument/2006/customXml" ds:itemID="{995D071B-E755-46B1-A50D-C295E69B8F9D}">
+<ds:datastoreItem xmlns:ds="http://schemas.openxmlformats.org/officeDocument/2006/customXml" ds:itemID="{1960F61C-AEDC-41C4-9EA3-DEE2A7A40BD9}">
   <ds:schemaRefs>
-    <ds:schemaRef ds:uri="http://schemas.microsoft.com/office/2006/metadata/properties"/>
-    <ds:schemaRef ds:uri="http://schemas.microsoft.com/office/infopath/2007/PartnerControls"/>
+    <ds:schemaRef ds:uri="http://schemas.microsoft.com/sharepoint/v3/contenttype/forms"/>
   </ds:schemaRefs>
 </ds:datastoreItem>
 </file>
@@ -5102,7 +4966,7 @@
 </file>
 
 <file path=customXml/itemProps4.xml><?xml version="1.0" encoding="utf-8"?>
-<ds:datastoreItem xmlns:ds="http://schemas.openxmlformats.org/officeDocument/2006/customXml" ds:itemID="{0B7B5B7F-6F78-4A59-BB69-E6EA2ACF26A6}">
+<ds:datastoreItem xmlns:ds="http://schemas.openxmlformats.org/officeDocument/2006/customXml" ds:itemID="{1E1CDEEB-37D4-4D23-A9D6-5761DC38DD8A}">
   <ds:schemaRefs>
     <ds:schemaRef ds:uri="http://schemas.openxmlformats.org/officeDocument/2006/bibliography"/>
   </ds:schemaRefs>

</xml_diff>